<commit_message>
How hashmap internally works images and java 8 enhancements
</commit_message>
<xml_diff>
--- a/Stream API programs for interview.docx
+++ b/Stream API programs for interview.docx
@@ -4,17 +4,116 @@
   <w:body>
     <w:p>
       <w:r>
+        <w:fldChar w:fldCharType="begin"/>
+      </w:r>
+      <w:r>
+        <w:instrText>HYPERLINK "https://www.youtube.com/watch?v=Ul_7T2WJIuQ"</w:instrText>
+      </w:r>
+      <w:r>
+        <w:fldChar w:fldCharType="separate"/>
+      </w:r>
+      <w:r>
+        <w:rPr>
+          <w:rStyle w:val="Hyperlink"/>
+        </w:rPr>
+        <w:t xml:space="preserve">Java 8 </w:t>
+      </w:r>
+      <w:r>
+        <w:rPr>
+          <w:rStyle w:val="Hyperlink"/>
+          <w:rFonts w:ascii="Segoe UI Emoji" w:hAnsi="Segoe UI Emoji" w:cs="Segoe UI Emoji"/>
+        </w:rPr>
+        <w:t>🔥</w:t>
+      </w:r>
+      <w:r>
+        <w:rPr>
+          <w:rStyle w:val="Hyperlink"/>
+        </w:rPr>
+        <w:t xml:space="preserve"> | Programming Inte</w:t>
+      </w:r>
+      <w:r>
+        <w:rPr>
+          <w:rStyle w:val="Hyperlink"/>
+        </w:rPr>
+        <w:t>r</w:t>
+      </w:r>
+      <w:r>
+        <w:rPr>
+          <w:rStyle w:val="Hyperlink"/>
+        </w:rPr>
+        <w:t xml:space="preserve">view FAQs | Stream API &amp; Functions | </w:t>
+      </w:r>
+      <w:proofErr w:type="spellStart"/>
+      <w:r>
+        <w:rPr>
+          <w:rStyle w:val="Hyperlink"/>
+        </w:rPr>
+        <w:t>JavaTechie</w:t>
+      </w:r>
+      <w:proofErr w:type="spellEnd"/>
+      <w:r>
+        <w:rPr>
+          <w:rStyle w:val="Hyperlink"/>
+        </w:rPr>
+        <w:t xml:space="preserve"> (youtube.com)</w:t>
+      </w:r>
+      <w:r>
+        <w:fldChar w:fldCharType="end"/>
+      </w:r>
+    </w:p>
+    <w:p>
+      <w:r>
         <w:t>(Q) Display those students who has rank between 50-100</w:t>
       </w:r>
     </w:p>
     <w:p>
       <w:r>
-        <w:t>(Q) Display those students who belongs from patna. Sort them by there name.</w:t>
-      </w:r>
-    </w:p>
-    <w:p>
-      <w:r>
-        <w:t>(Q) There are a list of students. Every students belongs to some department. Extract there department name.</w:t>
+        <w:t xml:space="preserve">(Q) Display those students who belongs from </w:t>
+      </w:r>
+      <w:proofErr w:type="spellStart"/>
+      <w:r>
+        <w:t>patna</w:t>
+      </w:r>
+      <w:proofErr w:type="spellEnd"/>
+      <w:r>
+        <w:t xml:space="preserve">. Sort them by </w:t>
+      </w:r>
+      <w:proofErr w:type="spellStart"/>
+      <w:r>
+        <w:t>there</w:t>
+      </w:r>
+      <w:proofErr w:type="spellEnd"/>
+      <w:r>
+        <w:t xml:space="preserve"> name.</w:t>
+      </w:r>
+    </w:p>
+    <w:p>
+      <w:r>
+        <w:t xml:space="preserve">(Q) There </w:t>
+      </w:r>
+      <w:proofErr w:type="gramStart"/>
+      <w:r>
+        <w:t>are</w:t>
+      </w:r>
+      <w:proofErr w:type="gramEnd"/>
+      <w:r>
+        <w:t xml:space="preserve"> a list of students. Every </w:t>
+      </w:r>
+      <w:proofErr w:type="gramStart"/>
+      <w:r>
+        <w:t>students</w:t>
+      </w:r>
+      <w:proofErr w:type="gramEnd"/>
+      <w:r>
+        <w:t xml:space="preserve"> belongs to some department. Extract </w:t>
+      </w:r>
+      <w:proofErr w:type="gramStart"/>
+      <w:r>
+        <w:t>there</w:t>
+      </w:r>
+      <w:proofErr w:type="gramEnd"/>
+      <w:r>
+        <w:t xml:space="preserve"> department name.</w:t>
       </w:r>
     </w:p>
     <w:p>
@@ -495,6 +594,30 @@
     <w:semiHidden/>
     <w:unhideWhenUsed/>
   </w:style>
+  <w:style w:type="character" w:styleId="Hyperlink">
+    <w:name w:val="Hyperlink"/>
+    <w:basedOn w:val="DefaultParagraphFont"/>
+    <w:uiPriority w:val="99"/>
+    <w:semiHidden/>
+    <w:unhideWhenUsed/>
+    <w:rsid w:val="004B2275"/>
+    <w:rPr>
+      <w:color w:val="0000FF"/>
+      <w:u w:val="single"/>
+    </w:rPr>
+  </w:style>
+  <w:style w:type="character" w:styleId="FollowedHyperlink">
+    <w:name w:val="FollowedHyperlink"/>
+    <w:basedOn w:val="DefaultParagraphFont"/>
+    <w:uiPriority w:val="99"/>
+    <w:semiHidden/>
+    <w:unhideWhenUsed/>
+    <w:rsid w:val="004B2275"/>
+    <w:rPr>
+      <w:color w:val="954F72" w:themeColor="followedHyperlink"/>
+      <w:u w:val="single"/>
+    </w:rPr>
+  </w:style>
 </w:styles>
 </file>
 

</xml_diff>